<commit_message>
added more files M3
</commit_message>
<xml_diff>
--- a/docs/Gorup_74_M3_Report.docx
+++ b/docs/Gorup_74_M3_Report.docx
@@ -834,6 +834,7 @@
       <w:r>
         <w:rPr>
           <w:rFonts w:ascii="Calibri" w:hAnsi="Calibri" w:cs="Calibri"/>
+          <w:noProof/>
           <w:kern w:val="2"/>
           <w:lang w:val="en-GB"/>
           <w14:ligatures w14:val="standardContextual"/>
@@ -888,6 +889,127 @@
     </w:p>
     <w:p>
       <w:pPr>
+        <w:pStyle w:val="Normal11"/>
+        <w:numPr>
+          <w:ilvl w:val="0"/>
+          <w:numId w:val="1"/>
+        </w:numPr>
+        <w:rPr>
+          <w:rFonts w:ascii="Calibri" w:hAnsi="Calibri" w:cs="Calibri"/>
+          <w:b/>
+          <w:bCs/>
+          <w:sz w:val="32"/>
+          <w:szCs w:val="32"/>
+        </w:rPr>
+      </w:pPr>
+      <w:r>
+        <w:rPr>
+          <w:rFonts w:ascii="Calibri" w:hAnsi="Calibri" w:cs="Calibri"/>
+          <w:b/>
+          <w:bCs/>
+          <w:sz w:val="32"/>
+          <w:szCs w:val="32"/>
+        </w:rPr>
+        <w:t>Model Preparation Process</w:t>
+      </w:r>
+    </w:p>
+    <w:p>
+      <w:pPr>
+        <w:rPr>
+          <w:rFonts w:ascii="Calibri" w:hAnsi="Calibri" w:cs="Calibri"/>
+          <w:kern w:val="2"/>
+          <w14:ligatures w14:val="standardContextual"/>
+        </w:rPr>
+      </w:pPr>
+      <w:r>
+        <w:rPr>
+          <w:rFonts w:ascii="Calibri" w:hAnsi="Calibri" w:cs="Calibri"/>
+          <w:kern w:val="2"/>
+          <w14:ligatures w14:val="standardContextual"/>
+        </w:rPr>
+        <w:t xml:space="preserve">For this project </w:t>
+      </w:r>
+      <w:proofErr w:type="spellStart"/>
+      <w:r>
+        <w:rPr>
+          <w:rFonts w:ascii="Calibri" w:hAnsi="Calibri" w:cs="Calibri"/>
+          <w:kern w:val="2"/>
+          <w14:ligatures w14:val="standardContextual"/>
+        </w:rPr>
+        <w:t>RandomForestClassifier</w:t>
+      </w:r>
+      <w:proofErr w:type="spellEnd"/>
+      <w:r>
+        <w:rPr>
+          <w:rFonts w:ascii="Calibri" w:hAnsi="Calibri" w:cs="Calibri"/>
+          <w:kern w:val="2"/>
+          <w14:ligatures w14:val="standardContextual"/>
+        </w:rPr>
+        <w:t xml:space="preserve"> </w:t>
+      </w:r>
+      <w:r>
+        <w:rPr>
+          <w:rFonts w:ascii="Calibri" w:hAnsi="Calibri" w:cs="Calibri"/>
+          <w:kern w:val="2"/>
+          <w14:ligatures w14:val="standardContextual"/>
+        </w:rPr>
+        <w:t xml:space="preserve">machine learning algorithm </w:t>
+      </w:r>
+      <w:r>
+        <w:rPr>
+          <w:rFonts w:ascii="Calibri" w:hAnsi="Calibri" w:cs="Calibri"/>
+          <w:kern w:val="2"/>
+          <w14:ligatures w14:val="standardContextual"/>
+        </w:rPr>
+        <w:t xml:space="preserve">is </w:t>
+      </w:r>
+      <w:proofErr w:type="gramStart"/>
+      <w:r>
+        <w:rPr>
+          <w:rFonts w:ascii="Calibri" w:hAnsi="Calibri" w:cs="Calibri"/>
+          <w:kern w:val="2"/>
+          <w14:ligatures w14:val="standardContextual"/>
+        </w:rPr>
+        <w:t>used</w:t>
+      </w:r>
+      <w:proofErr w:type="gramEnd"/>
+      <w:r>
+        <w:rPr>
+          <w:rFonts w:ascii="Calibri" w:hAnsi="Calibri" w:cs="Calibri"/>
+          <w:kern w:val="2"/>
+          <w14:ligatures w14:val="standardContextual"/>
+        </w:rPr>
+        <w:t xml:space="preserve"> and it </w:t>
+      </w:r>
+      <w:r>
+        <w:rPr>
+          <w:rFonts w:ascii="Calibri" w:hAnsi="Calibri" w:cs="Calibri"/>
+          <w:kern w:val="2"/>
+          <w14:ligatures w14:val="standardContextual"/>
+        </w:rPr>
+        <w:t xml:space="preserve">provided by the </w:t>
+      </w:r>
+      <w:r>
+        <w:rPr>
+          <w:rFonts w:ascii="Calibri" w:hAnsi="Calibri" w:cs="Calibri"/>
+          <w:b/>
+          <w:bCs/>
+          <w:kern w:val="2"/>
+          <w14:ligatures w14:val="standardContextual"/>
+        </w:rPr>
+        <w:t>scikit-learn</w:t>
+      </w:r>
+      <w:r>
+        <w:rPr>
+          <w:rFonts w:ascii="Calibri" w:hAnsi="Calibri" w:cs="Calibri"/>
+          <w:kern w:val="2"/>
+          <w14:ligatures w14:val="standardContextual"/>
+        </w:rPr>
+        <w:t xml:space="preserve"> library that is used for classification tasks. It is an ensemble method that builds multiple decision trees during training and combines their predictions to improve accuracy and prevent overfitting. The algorithm works well for both binary and multiclass classification problems and can handle large datasets with high dimensionality. It is robust to outliers and missing values, as it uses a voting mechanism across trees. Additionally, it provides feature importance scores, making it useful for understanding the significance of input features in prediction tasks.</w:t>
+      </w:r>
+    </w:p>
+    <w:p>
+      <w:pPr>
         <w:rPr>
           <w:rFonts w:ascii="Calibri" w:hAnsi="Calibri" w:cs="Calibri"/>
           <w:kern w:val="2"/>
@@ -895,21 +1017,53 @@
           <w14:ligatures w14:val="standardContextual"/>
         </w:rPr>
       </w:pPr>
-    </w:p>
-    <w:p>
-      <w:pPr>
-        <w:jc w:val="center"/>
+      <w:r>
         <w:rPr>
           <w:rFonts w:ascii="Calibri" w:hAnsi="Calibri" w:cs="Calibri"/>
           <w:kern w:val="2"/>
           <w:lang w:val="en-GB"/>
           <w14:ligatures w14:val="standardContextual"/>
         </w:rPr>
-      </w:pPr>
-    </w:p>
-    <w:p>
-      <w:pPr>
-        <w:jc w:val="center"/>
+        <w:lastRenderedPageBreak/>
+        <w:drawing>
+          <wp:inline distT="0" distB="0" distL="0" distR="0" wp14:anchorId="3F57638B" wp14:editId="12F1C503">
+            <wp:extent cx="5801535" cy="2648320"/>
+            <wp:effectExtent l="0" t="0" r="0" b="0"/>
+            <wp:docPr id="1246621363" name="Picture 1" descr="A screen shot of a computer program&#10;&#10;Description automatically generated"/>
+            <wp:cNvGraphicFramePr>
+              <a:graphicFrameLocks xmlns:a="http://schemas.openxmlformats.org/drawingml/2006/main" noChangeAspect="1"/>
+            </wp:cNvGraphicFramePr>
+            <a:graphic xmlns:a="http://schemas.openxmlformats.org/drawingml/2006/main">
+              <a:graphicData uri="http://schemas.openxmlformats.org/drawingml/2006/picture">
+                <pic:pic xmlns:pic="http://schemas.openxmlformats.org/drawingml/2006/picture">
+                  <pic:nvPicPr>
+                    <pic:cNvPr id="1246621363" name="Picture 1" descr="A screen shot of a computer program&#10;&#10;Description automatically generated"/>
+                    <pic:cNvPicPr/>
+                  </pic:nvPicPr>
+                  <pic:blipFill>
+                    <a:blip r:embed="rId6"/>
+                    <a:stretch>
+                      <a:fillRect/>
+                    </a:stretch>
+                  </pic:blipFill>
+                  <pic:spPr>
+                    <a:xfrm>
+                      <a:off x="0" y="0"/>
+                      <a:ext cx="5801535" cy="2648320"/>
+                    </a:xfrm>
+                    <a:prstGeom prst="rect">
+                      <a:avLst/>
+                    </a:prstGeom>
+                  </pic:spPr>
+                </pic:pic>
+              </a:graphicData>
+            </a:graphic>
+          </wp:inline>
+        </w:drawing>
+      </w:r>
+    </w:p>
+    <w:p>
+      <w:pPr>
         <w:rPr>
           <w:rFonts w:ascii="Calibri" w:hAnsi="Calibri" w:cs="Calibri"/>
           <w:kern w:val="2"/>
@@ -920,9 +1074,1313 @@
     </w:p>
     <w:p>
       <w:pPr>
-        <w:jc w:val="center"/>
-        <w:rPr>
-          <w:rFonts w:ascii="Calibri" w:hAnsi="Calibri" w:cs="Calibri"/>
+        <w:rPr>
+          <w:rFonts w:ascii="Calibri" w:hAnsi="Calibri" w:cs="Calibri"/>
+          <w:kern w:val="2"/>
+          <w14:ligatures w14:val="standardContextual"/>
+        </w:rPr>
+      </w:pPr>
+      <w:r>
+        <w:rPr>
+          <w:rFonts w:ascii="Calibri" w:hAnsi="Calibri" w:cs="Calibri"/>
+          <w:kern w:val="2"/>
+          <w14:ligatures w14:val="standardContextual"/>
+        </w:rPr>
+        <w:t xml:space="preserve">This </w:t>
+      </w:r>
+      <w:proofErr w:type="spellStart"/>
+      <w:r>
+        <w:rPr>
+          <w:rFonts w:ascii="Calibri" w:hAnsi="Calibri" w:cs="Calibri"/>
+          <w:kern w:val="2"/>
+          <w14:ligatures w14:val="standardContextual"/>
+        </w:rPr>
+        <w:t>param_grid</w:t>
+      </w:r>
+      <w:proofErr w:type="spellEnd"/>
+      <w:r>
+        <w:rPr>
+          <w:rFonts w:ascii="Calibri" w:hAnsi="Calibri" w:cs="Calibri"/>
+          <w:kern w:val="2"/>
+          <w14:ligatures w14:val="standardContextual"/>
+        </w:rPr>
+        <w:t xml:space="preserve"> dictionary defines the hyperparameter combinations for tuning a </w:t>
+      </w:r>
+      <w:r>
+        <w:rPr>
+          <w:rFonts w:ascii="Calibri" w:hAnsi="Calibri" w:cs="Calibri"/>
+          <w:b/>
+          <w:bCs/>
+          <w:kern w:val="2"/>
+          <w14:ligatures w14:val="standardContextual"/>
+        </w:rPr>
+        <w:t>Random Forest Classifier</w:t>
+      </w:r>
+      <w:r>
+        <w:rPr>
+          <w:rFonts w:ascii="Calibri" w:hAnsi="Calibri" w:cs="Calibri"/>
+          <w:kern w:val="2"/>
+          <w14:ligatures w14:val="standardContextual"/>
+        </w:rPr>
+        <w:t xml:space="preserve"> using </w:t>
+      </w:r>
+      <w:proofErr w:type="spellStart"/>
+      <w:r>
+        <w:rPr>
+          <w:rFonts w:ascii="Calibri" w:hAnsi="Calibri" w:cs="Calibri"/>
+          <w:kern w:val="2"/>
+          <w14:ligatures w14:val="standardContextual"/>
+        </w:rPr>
+        <w:t>GridSearchCV</w:t>
+      </w:r>
+      <w:proofErr w:type="spellEnd"/>
+      <w:r>
+        <w:rPr>
+          <w:rFonts w:ascii="Calibri" w:hAnsi="Calibri" w:cs="Calibri"/>
+          <w:kern w:val="2"/>
+          <w14:ligatures w14:val="standardContextual"/>
+        </w:rPr>
+        <w:t xml:space="preserve">. The </w:t>
+      </w:r>
+      <w:proofErr w:type="spellStart"/>
+      <w:r>
+        <w:rPr>
+          <w:rFonts w:ascii="Calibri" w:hAnsi="Calibri" w:cs="Calibri"/>
+          <w:kern w:val="2"/>
+          <w14:ligatures w14:val="standardContextual"/>
+        </w:rPr>
+        <w:t>n_estimators</w:t>
+      </w:r>
+      <w:proofErr w:type="spellEnd"/>
+      <w:r>
+        <w:rPr>
+          <w:rFonts w:ascii="Calibri" w:hAnsi="Calibri" w:cs="Calibri"/>
+          <w:kern w:val="2"/>
+          <w14:ligatures w14:val="standardContextual"/>
+        </w:rPr>
+        <w:t xml:space="preserve"> key specifies the number of trees in the forest, with possible values of 100 or 200. The </w:t>
+      </w:r>
+      <w:proofErr w:type="spellStart"/>
+      <w:r>
+        <w:rPr>
+          <w:rFonts w:ascii="Calibri" w:hAnsi="Calibri" w:cs="Calibri"/>
+          <w:kern w:val="2"/>
+          <w14:ligatures w14:val="standardContextual"/>
+        </w:rPr>
+        <w:t>max_depth</w:t>
+      </w:r>
+      <w:proofErr w:type="spellEnd"/>
+      <w:r>
+        <w:rPr>
+          <w:rFonts w:ascii="Calibri" w:hAnsi="Calibri" w:cs="Calibri"/>
+          <w:kern w:val="2"/>
+          <w14:ligatures w14:val="standardContextual"/>
+        </w:rPr>
+        <w:t xml:space="preserve"> key controls the maximum depth of each tree, allowing 5, 10, or unrestricted (None) as options. The </w:t>
+      </w:r>
+      <w:proofErr w:type="spellStart"/>
+      <w:r>
+        <w:rPr>
+          <w:rFonts w:ascii="Calibri" w:hAnsi="Calibri" w:cs="Calibri"/>
+          <w:kern w:val="2"/>
+          <w14:ligatures w14:val="standardContextual"/>
+        </w:rPr>
+        <w:t>min_samples_split</w:t>
+      </w:r>
+      <w:proofErr w:type="spellEnd"/>
+      <w:r>
+        <w:rPr>
+          <w:rFonts w:ascii="Calibri" w:hAnsi="Calibri" w:cs="Calibri"/>
+          <w:kern w:val="2"/>
+          <w14:ligatures w14:val="standardContextual"/>
+        </w:rPr>
+        <w:t xml:space="preserve"> key determines the minimum number of samples required to split an internal node, tested for 2 and 5. Lastly, the </w:t>
+      </w:r>
+      <w:proofErr w:type="spellStart"/>
+      <w:r>
+        <w:rPr>
+          <w:rFonts w:ascii="Calibri" w:hAnsi="Calibri" w:cs="Calibri"/>
+          <w:kern w:val="2"/>
+          <w14:ligatures w14:val="standardContextual"/>
+        </w:rPr>
+        <w:t>min_samples_leaf</w:t>
+      </w:r>
+      <w:proofErr w:type="spellEnd"/>
+      <w:r>
+        <w:rPr>
+          <w:rFonts w:ascii="Calibri" w:hAnsi="Calibri" w:cs="Calibri"/>
+          <w:kern w:val="2"/>
+          <w14:ligatures w14:val="standardContextual"/>
+        </w:rPr>
+        <w:t xml:space="preserve"> key sets the minimum number of samples that must be present in a leaf node, with values of 1 or 2.</w:t>
+      </w:r>
+    </w:p>
+    <w:p>
+      <w:pPr>
+        <w:rPr>
+          <w:rFonts w:ascii="Calibri" w:hAnsi="Calibri" w:cs="Calibri"/>
+          <w:kern w:val="2"/>
+          <w14:ligatures w14:val="standardContextual"/>
+        </w:rPr>
+      </w:pPr>
+    </w:p>
+    <w:p>
+      <w:pPr>
+        <w:rPr>
+          <w:rFonts w:ascii="Calibri" w:hAnsi="Calibri" w:cs="Calibri"/>
+          <w:kern w:val="2"/>
+          <w:lang w:val="en-GB"/>
+          <w14:ligatures w14:val="standardContextual"/>
+        </w:rPr>
+      </w:pPr>
+      <w:r>
+        <w:rPr>
+          <w:rFonts w:ascii="Calibri" w:hAnsi="Calibri" w:cs="Calibri"/>
+          <w:kern w:val="2"/>
+          <w:lang w:val="en-GB"/>
+          <w14:ligatures w14:val="standardContextual"/>
+        </w:rPr>
+        <w:drawing>
+          <wp:inline distT="0" distB="0" distL="0" distR="0" wp14:anchorId="760E8C46" wp14:editId="59EF0B44">
+            <wp:extent cx="5943600" cy="979170"/>
+            <wp:effectExtent l="0" t="0" r="0" b="0"/>
+            <wp:docPr id="1391128328" name="Picture 1" descr="A black screen with white text&#10;&#10;Description automatically generated"/>
+            <wp:cNvGraphicFramePr>
+              <a:graphicFrameLocks xmlns:a="http://schemas.openxmlformats.org/drawingml/2006/main" noChangeAspect="1"/>
+            </wp:cNvGraphicFramePr>
+            <a:graphic xmlns:a="http://schemas.openxmlformats.org/drawingml/2006/main">
+              <a:graphicData uri="http://schemas.openxmlformats.org/drawingml/2006/picture">
+                <pic:pic xmlns:pic="http://schemas.openxmlformats.org/drawingml/2006/picture">
+                  <pic:nvPicPr>
+                    <pic:cNvPr id="1391128328" name="Picture 1" descr="A black screen with white text&#10;&#10;Description automatically generated"/>
+                    <pic:cNvPicPr/>
+                  </pic:nvPicPr>
+                  <pic:blipFill>
+                    <a:blip r:embed="rId7"/>
+                    <a:stretch>
+                      <a:fillRect/>
+                    </a:stretch>
+                  </pic:blipFill>
+                  <pic:spPr>
+                    <a:xfrm>
+                      <a:off x="0" y="0"/>
+                      <a:ext cx="5943600" cy="979170"/>
+                    </a:xfrm>
+                    <a:prstGeom prst="rect">
+                      <a:avLst/>
+                    </a:prstGeom>
+                  </pic:spPr>
+                </pic:pic>
+              </a:graphicData>
+            </a:graphic>
+          </wp:inline>
+        </w:drawing>
+      </w:r>
+    </w:p>
+    <w:p>
+      <w:pPr>
+        <w:rPr>
+          <w:rFonts w:ascii="Calibri" w:hAnsi="Calibri" w:cs="Calibri"/>
+          <w:kern w:val="2"/>
+          <w:lang w:val="en-GB"/>
+          <w14:ligatures w14:val="standardContextual"/>
+        </w:rPr>
+      </w:pPr>
+    </w:p>
+    <w:p>
+      <w:pPr>
+        <w:rPr>
+          <w:rFonts w:ascii="Calibri" w:hAnsi="Calibri" w:cs="Calibri"/>
+          <w:kern w:val="2"/>
+          <w:lang w:val="en-GB"/>
+          <w14:ligatures w14:val="standardContextual"/>
+        </w:rPr>
+      </w:pPr>
+    </w:p>
+    <w:p>
+      <w:pPr>
+        <w:rPr>
+          <w:rFonts w:ascii="Calibri" w:hAnsi="Calibri" w:cs="Calibri"/>
+        </w:rPr>
+      </w:pPr>
+      <w:r>
+        <w:rPr>
+          <w:rFonts w:ascii="Calibri" w:hAnsi="Calibri" w:cs="Calibri"/>
+        </w:rPr>
+        <w:t xml:space="preserve">This code performs hyperparameter tuning for a Random Forest classifier using </w:t>
+      </w:r>
+      <w:proofErr w:type="spellStart"/>
+      <w:r>
+        <w:rPr>
+          <w:rFonts w:ascii="Calibri" w:hAnsi="Calibri" w:cs="Calibri"/>
+          <w:b/>
+          <w:bCs/>
+        </w:rPr>
+        <w:t>GridSearchCV</w:t>
+      </w:r>
+      <w:proofErr w:type="spellEnd"/>
+      <w:r>
+        <w:rPr>
+          <w:rFonts w:ascii="Calibri" w:hAnsi="Calibri" w:cs="Calibri"/>
+        </w:rPr>
+        <w:t xml:space="preserve">, a technique for exhaustive search over a specified parameter grid. The </w:t>
+      </w:r>
+      <w:proofErr w:type="spellStart"/>
+      <w:r>
+        <w:rPr>
+          <w:rFonts w:ascii="Calibri" w:hAnsi="Calibri" w:cs="Calibri"/>
+        </w:rPr>
+        <w:t>param_grid</w:t>
+      </w:r>
+      <w:proofErr w:type="spellEnd"/>
+      <w:r>
+        <w:rPr>
+          <w:rFonts w:ascii="Calibri" w:hAnsi="Calibri" w:cs="Calibri"/>
+        </w:rPr>
+        <w:t xml:space="preserve"> defines the hyperparameters to be optimized, such as the number of trees, maximum depth, or split criteria, for the classifier. The training data (</w:t>
+      </w:r>
+      <w:proofErr w:type="spellStart"/>
+      <w:r>
+        <w:rPr>
+          <w:rFonts w:ascii="Calibri" w:hAnsi="Calibri" w:cs="Calibri"/>
+        </w:rPr>
+        <w:t>X_train</w:t>
+      </w:r>
+      <w:proofErr w:type="spellEnd"/>
+      <w:r>
+        <w:rPr>
+          <w:rFonts w:ascii="Calibri" w:hAnsi="Calibri" w:cs="Calibri"/>
+        </w:rPr>
+        <w:t xml:space="preserve"> and </w:t>
+      </w:r>
+      <w:proofErr w:type="spellStart"/>
+      <w:r>
+        <w:rPr>
+          <w:rFonts w:ascii="Calibri" w:hAnsi="Calibri" w:cs="Calibri"/>
+        </w:rPr>
+        <w:t>y_train</w:t>
+      </w:r>
+      <w:proofErr w:type="spellEnd"/>
+      <w:r>
+        <w:rPr>
+          <w:rFonts w:ascii="Calibri" w:hAnsi="Calibri" w:cs="Calibri"/>
+        </w:rPr>
+        <w:t>) is split into 3 folds for cross-validation (cv=3), and multiple configurations are evaluated in parallel (</w:t>
+      </w:r>
+      <w:proofErr w:type="spellStart"/>
+      <w:r>
+        <w:rPr>
+          <w:rFonts w:ascii="Calibri" w:hAnsi="Calibri" w:cs="Calibri"/>
+        </w:rPr>
+        <w:t>n_jobs</w:t>
+      </w:r>
+      <w:proofErr w:type="spellEnd"/>
+      <w:r>
+        <w:rPr>
+          <w:rFonts w:ascii="Calibri" w:hAnsi="Calibri" w:cs="Calibri"/>
+        </w:rPr>
+        <w:t xml:space="preserve">=-1) for efficiency. Finally, the </w:t>
+      </w:r>
+      <w:proofErr w:type="spellStart"/>
+      <w:proofErr w:type="gramStart"/>
+      <w:r>
+        <w:rPr>
+          <w:rFonts w:ascii="Calibri" w:hAnsi="Calibri" w:cs="Calibri"/>
+        </w:rPr>
+        <w:t>grid_search.fit</w:t>
+      </w:r>
+      <w:proofErr w:type="spellEnd"/>
+      <w:r>
+        <w:rPr>
+          <w:rFonts w:ascii="Calibri" w:hAnsi="Calibri" w:cs="Calibri"/>
+        </w:rPr>
+        <w:t>(</w:t>
+      </w:r>
+      <w:proofErr w:type="gramEnd"/>
+      <w:r>
+        <w:rPr>
+          <w:rFonts w:ascii="Calibri" w:hAnsi="Calibri" w:cs="Calibri"/>
+        </w:rPr>
+        <w:t>) method trains and evaluates models with each combination of hyperparameters, returning the best-performing configuration for use.</w:t>
+      </w:r>
+    </w:p>
+    <w:p>
+      <w:pPr>
+        <w:rPr>
+          <w:rFonts w:ascii="Calibri" w:hAnsi="Calibri" w:cs="Calibri"/>
+        </w:rPr>
+      </w:pPr>
+    </w:p>
+    <w:p>
+      <w:pPr>
+        <w:rPr>
+          <w:rFonts w:ascii="Calibri" w:hAnsi="Calibri" w:cs="Calibri"/>
+        </w:rPr>
+      </w:pPr>
+    </w:p>
+    <w:p>
+      <w:pPr>
+        <w:rPr>
+          <w:rFonts w:ascii="Calibri" w:hAnsi="Calibri" w:cs="Calibri"/>
+          <w:b/>
+          <w:bCs/>
+          <w:kern w:val="2"/>
+          <w:sz w:val="24"/>
+          <w:szCs w:val="24"/>
+          <w:lang w:val="en-GB"/>
+          <w14:ligatures w14:val="standardContextual"/>
+        </w:rPr>
+      </w:pPr>
+      <w:r>
+        <w:rPr>
+          <w:rFonts w:ascii="Calibri" w:hAnsi="Calibri" w:cs="Calibri"/>
+          <w:b/>
+          <w:bCs/>
+          <w:kern w:val="2"/>
+          <w:sz w:val="24"/>
+          <w:szCs w:val="24"/>
+          <w:lang w:val="en-GB"/>
+          <w14:ligatures w14:val="standardContextual"/>
+        </w:rPr>
+        <w:lastRenderedPageBreak/>
+        <w:t>Hyper parameter tuning results</w:t>
+      </w:r>
+    </w:p>
+    <w:p>
+      <w:pPr>
+        <w:pStyle w:val="ListParagraph"/>
+        <w:numPr>
+          <w:ilvl w:val="0"/>
+          <w:numId w:val="5"/>
+        </w:numPr>
+        <w:rPr>
+          <w:rFonts w:ascii="Calibri" w:hAnsi="Calibri" w:cs="Calibri"/>
+        </w:rPr>
+      </w:pPr>
+      <w:r>
+        <w:rPr>
+          <w:rFonts w:ascii="Calibri" w:hAnsi="Calibri" w:cs="Calibri"/>
+        </w:rPr>
+        <w:t>The hyperparameter tuning process evaluates 24 different combinations of parameters defined in the grid, using 3-fold cross-validation for each combination, resulting in a total of 72 fits.</w:t>
+      </w:r>
+    </w:p>
+    <w:p>
+      <w:pPr>
+        <w:pStyle w:val="ListParagraph"/>
+        <w:numPr>
+          <w:ilvl w:val="0"/>
+          <w:numId w:val="5"/>
+        </w:numPr>
+        <w:rPr>
+          <w:rFonts w:ascii="Calibri" w:hAnsi="Calibri" w:cs="Calibri"/>
+        </w:rPr>
+      </w:pPr>
+      <w:r>
+        <w:rPr>
+          <w:rFonts w:ascii="Calibri" w:hAnsi="Calibri" w:cs="Calibri"/>
+        </w:rPr>
+        <w:t>Each fit trains the model on a subset of the data and validates it on the remaining portion, ensuring that the model's performance is assessed comprehensively.</w:t>
+      </w:r>
+    </w:p>
+    <w:p>
+      <w:pPr>
+        <w:pStyle w:val="ListParagraph"/>
+        <w:numPr>
+          <w:ilvl w:val="0"/>
+          <w:numId w:val="5"/>
+        </w:numPr>
+        <w:rPr>
+          <w:rFonts w:ascii="Calibri" w:hAnsi="Calibri" w:cs="Calibri"/>
+        </w:rPr>
+      </w:pPr>
+      <w:r>
+        <w:rPr>
+          <w:rFonts w:ascii="Calibri" w:hAnsi="Calibri" w:cs="Calibri"/>
+        </w:rPr>
+        <w:t>The best combination of hyperparameters is selected based on the performance metrics from these 72 evaluations, optimizing the model for better accuracy or other specified metrics</w:t>
+      </w:r>
+    </w:p>
+    <w:p>
+      <w:pPr>
+        <w:rPr>
+          <w:rFonts w:ascii="Calibri" w:hAnsi="Calibri" w:cs="Calibri"/>
+        </w:rPr>
+      </w:pPr>
+      <w:r>
+        <w:rPr>
+          <w:rFonts w:ascii="Calibri" w:hAnsi="Calibri" w:cs="Calibri"/>
+        </w:rPr>
+        <w:drawing>
+          <wp:inline distT="0" distB="0" distL="0" distR="0" wp14:anchorId="0EBBFA7E" wp14:editId="44269347">
+            <wp:extent cx="5943600" cy="2581910"/>
+            <wp:effectExtent l="0" t="0" r="0" b="8890"/>
+            <wp:docPr id="2090282105" name="Picture 1"/>
+            <wp:cNvGraphicFramePr>
+              <a:graphicFrameLocks xmlns:a="http://schemas.openxmlformats.org/drawingml/2006/main" noChangeAspect="1"/>
+            </wp:cNvGraphicFramePr>
+            <a:graphic xmlns:a="http://schemas.openxmlformats.org/drawingml/2006/main">
+              <a:graphicData uri="http://schemas.openxmlformats.org/drawingml/2006/picture">
+                <pic:pic xmlns:pic="http://schemas.openxmlformats.org/drawingml/2006/picture">
+                  <pic:nvPicPr>
+                    <pic:cNvPr id="2090282105" name=""/>
+                    <pic:cNvPicPr/>
+                  </pic:nvPicPr>
+                  <pic:blipFill>
+                    <a:blip r:embed="rId8"/>
+                    <a:stretch>
+                      <a:fillRect/>
+                    </a:stretch>
+                  </pic:blipFill>
+                  <pic:spPr>
+                    <a:xfrm>
+                      <a:off x="0" y="0"/>
+                      <a:ext cx="5943600" cy="2581910"/>
+                    </a:xfrm>
+                    <a:prstGeom prst="rect">
+                      <a:avLst/>
+                    </a:prstGeom>
+                  </pic:spPr>
+                </pic:pic>
+              </a:graphicData>
+            </a:graphic>
+          </wp:inline>
+        </w:drawing>
+      </w:r>
+    </w:p>
+    <w:p>
+      <w:pPr>
+        <w:rPr>
+          <w:rFonts w:ascii="Calibri" w:hAnsi="Calibri" w:cs="Calibri"/>
+        </w:rPr>
+      </w:pPr>
+      <w:r>
+        <w:rPr>
+          <w:rFonts w:ascii="Calibri" w:hAnsi="Calibri" w:cs="Calibri"/>
+        </w:rPr>
+        <w:t xml:space="preserve">Accuracy </w:t>
+      </w:r>
+      <w:r>
+        <w:rPr>
+          <w:rFonts w:ascii="Calibri" w:hAnsi="Calibri" w:cs="Calibri"/>
+        </w:rPr>
+        <w:t>on best model.</w:t>
+      </w:r>
+    </w:p>
+    <w:p>
+      <w:pPr>
+        <w:rPr>
+          <w:rFonts w:ascii="Calibri" w:hAnsi="Calibri" w:cs="Calibri"/>
+        </w:rPr>
+      </w:pPr>
+      <w:r>
+        <w:rPr>
+          <w:rFonts w:ascii="Calibri" w:hAnsi="Calibri" w:cs="Calibri"/>
+        </w:rPr>
+        <w:drawing>
+          <wp:inline distT="0" distB="0" distL="0" distR="0" wp14:anchorId="0F57EBE9" wp14:editId="29ACECE1">
+            <wp:extent cx="5943600" cy="269875"/>
+            <wp:effectExtent l="0" t="0" r="0" b="0"/>
+            <wp:docPr id="922085748" name="Picture 1"/>
+            <wp:cNvGraphicFramePr>
+              <a:graphicFrameLocks xmlns:a="http://schemas.openxmlformats.org/drawingml/2006/main" noChangeAspect="1"/>
+            </wp:cNvGraphicFramePr>
+            <a:graphic xmlns:a="http://schemas.openxmlformats.org/drawingml/2006/main">
+              <a:graphicData uri="http://schemas.openxmlformats.org/drawingml/2006/picture">
+                <pic:pic xmlns:pic="http://schemas.openxmlformats.org/drawingml/2006/picture">
+                  <pic:nvPicPr>
+                    <pic:cNvPr id="922085748" name=""/>
+                    <pic:cNvPicPr/>
+                  </pic:nvPicPr>
+                  <pic:blipFill>
+                    <a:blip r:embed="rId9"/>
+                    <a:stretch>
+                      <a:fillRect/>
+                    </a:stretch>
+                  </pic:blipFill>
+                  <pic:spPr>
+                    <a:xfrm>
+                      <a:off x="0" y="0"/>
+                      <a:ext cx="5943600" cy="269875"/>
+                    </a:xfrm>
+                    <a:prstGeom prst="rect">
+                      <a:avLst/>
+                    </a:prstGeom>
+                  </pic:spPr>
+                </pic:pic>
+              </a:graphicData>
+            </a:graphic>
+          </wp:inline>
+        </w:drawing>
+      </w:r>
+    </w:p>
+    <w:p>
+      <w:pPr>
+        <w:rPr>
+          <w:rFonts w:ascii="Calibri" w:hAnsi="Calibri" w:cs="Calibri"/>
+        </w:rPr>
+      </w:pPr>
+    </w:p>
+    <w:p>
+      <w:pPr>
+        <w:pStyle w:val="Normal11"/>
+        <w:numPr>
+          <w:ilvl w:val="0"/>
+          <w:numId w:val="1"/>
+        </w:numPr>
+        <w:rPr>
+          <w:rFonts w:ascii="Calibri" w:hAnsi="Calibri" w:cs="Calibri"/>
+          <w:b/>
+          <w:bCs/>
+          <w:sz w:val="32"/>
+          <w:szCs w:val="32"/>
+        </w:rPr>
+      </w:pPr>
+      <w:r>
+        <w:rPr>
+          <w:rFonts w:ascii="Calibri" w:hAnsi="Calibri" w:cs="Calibri"/>
+          <w:b/>
+          <w:bCs/>
+          <w:sz w:val="32"/>
+          <w:szCs w:val="32"/>
+        </w:rPr>
+        <w:t xml:space="preserve">Model </w:t>
+      </w:r>
+      <w:r>
+        <w:rPr>
+          <w:rFonts w:ascii="Calibri" w:hAnsi="Calibri" w:cs="Calibri"/>
+          <w:b/>
+          <w:bCs/>
+          <w:sz w:val="32"/>
+          <w:szCs w:val="32"/>
+        </w:rPr>
+        <w:t>Packaging</w:t>
+      </w:r>
+    </w:p>
+    <w:p>
+      <w:pPr>
+        <w:pStyle w:val="Normal11"/>
+        <w:ind w:left="360" w:firstLine="0"/>
+        <w:rPr>
+          <w:rFonts w:ascii="Calibri" w:hAnsi="Calibri" w:cs="Calibri"/>
+          <w:kern w:val="0"/>
+          <w:lang w:val="en-US"/>
+          <w14:ligatures w14:val="none"/>
+        </w:rPr>
+      </w:pPr>
+      <w:r>
+        <w:rPr>
+          <w:rFonts w:ascii="Calibri" w:hAnsi="Calibri" w:cs="Calibri"/>
+          <w:kern w:val="0"/>
+          <w:lang w:val="en-US"/>
+          <w14:ligatures w14:val="none"/>
+        </w:rPr>
+        <w:t>Saved the</w:t>
+      </w:r>
+      <w:r>
+        <w:rPr>
+          <w:rFonts w:ascii="Calibri" w:hAnsi="Calibri" w:cs="Calibri"/>
+          <w:kern w:val="0"/>
+          <w:lang w:val="en-US"/>
+          <w14:ligatures w14:val="none"/>
+        </w:rPr>
+        <w:t xml:space="preserve"> machine learning model to a file, the pickle package is used to serialize the model object, enabling it to be stored and later loaded for prediction</w:t>
+      </w:r>
+      <w:r>
+        <w:rPr>
+          <w:rFonts w:ascii="Calibri" w:hAnsi="Calibri" w:cs="Calibri"/>
+          <w:kern w:val="0"/>
+          <w:lang w:val="en-US"/>
+          <w14:ligatures w14:val="none"/>
+        </w:rPr>
+        <w:t>.</w:t>
+      </w:r>
+      <w:r>
+        <w:rPr>
+          <w:kern w:val="0"/>
+          <w:lang w:val="en-US"/>
+          <w14:ligatures w14:val="none"/>
+        </w:rPr>
+        <w:t xml:space="preserve"> </w:t>
+      </w:r>
+      <w:r>
+        <w:rPr>
+          <w:rFonts w:ascii="Calibri" w:hAnsi="Calibri" w:cs="Calibri"/>
+          <w:kern w:val="0"/>
+          <w:lang w:val="en-US"/>
+          <w14:ligatures w14:val="none"/>
+        </w:rPr>
+        <w:t xml:space="preserve">After training a model with data, </w:t>
+      </w:r>
+      <w:proofErr w:type="spellStart"/>
+      <w:proofErr w:type="gramStart"/>
+      <w:r>
+        <w:rPr>
+          <w:rFonts w:ascii="Calibri" w:hAnsi="Calibri" w:cs="Calibri"/>
+          <w:kern w:val="0"/>
+          <w:lang w:val="en-US"/>
+          <w14:ligatures w14:val="none"/>
+        </w:rPr>
+        <w:t>pickle.dump</w:t>
+      </w:r>
+      <w:proofErr w:type="spellEnd"/>
+      <w:proofErr w:type="gramEnd"/>
+      <w:r>
+        <w:rPr>
+          <w:rFonts w:ascii="Calibri" w:hAnsi="Calibri" w:cs="Calibri"/>
+          <w:kern w:val="0"/>
+          <w:lang w:val="en-US"/>
+          <w14:ligatures w14:val="none"/>
+        </w:rPr>
+        <w:t>() is used to write the model object to a file in binary mode, which allows it to be easily transferred between systems or preserved for future use.</w:t>
+      </w:r>
+    </w:p>
+    <w:p>
+      <w:pPr>
+        <w:pStyle w:val="Normal11"/>
+        <w:ind w:left="360" w:firstLine="0"/>
+        <w:rPr>
+          <w:rFonts w:ascii="Calibri" w:hAnsi="Calibri" w:cs="Calibri"/>
+          <w:kern w:val="0"/>
+          <w:lang w:val="en-US"/>
+          <w14:ligatures w14:val="none"/>
+        </w:rPr>
+      </w:pPr>
+    </w:p>
+    <w:p>
+      <w:pPr>
+        <w:pStyle w:val="Normal11"/>
+        <w:ind w:left="360" w:firstLine="0"/>
+        <w:rPr>
+          <w:rFonts w:ascii="Calibri" w:hAnsi="Calibri" w:cs="Calibri"/>
+          <w:kern w:val="0"/>
+          <w:lang w:val="en-US"/>
+          <w14:ligatures w14:val="none"/>
+        </w:rPr>
+      </w:pPr>
+      <w:r>
+        <w:rPr>
+          <w:rFonts w:ascii="Calibri" w:hAnsi="Calibri" w:cs="Calibri"/>
+          <w:kern w:val="0"/>
+          <w:lang w:val="en-US"/>
+          <w14:ligatures w14:val="none"/>
+        </w:rPr>
+        <w:drawing>
+          <wp:inline distT="0" distB="0" distL="0" distR="0" wp14:anchorId="70199824" wp14:editId="7C45AE36">
+            <wp:extent cx="5572903" cy="552527"/>
+            <wp:effectExtent l="0" t="0" r="8890" b="0"/>
+            <wp:docPr id="100374384" name="Picture 1" descr="A black screen with white text&#10;&#10;Description automatically generated"/>
+            <wp:cNvGraphicFramePr>
+              <a:graphicFrameLocks xmlns:a="http://schemas.openxmlformats.org/drawingml/2006/main" noChangeAspect="1"/>
+            </wp:cNvGraphicFramePr>
+            <a:graphic xmlns:a="http://schemas.openxmlformats.org/drawingml/2006/main">
+              <a:graphicData uri="http://schemas.openxmlformats.org/drawingml/2006/picture">
+                <pic:pic xmlns:pic="http://schemas.openxmlformats.org/drawingml/2006/picture">
+                  <pic:nvPicPr>
+                    <pic:cNvPr id="100374384" name="Picture 1" descr="A black screen with white text&#10;&#10;Description automatically generated"/>
+                    <pic:cNvPicPr/>
+                  </pic:nvPicPr>
+                  <pic:blipFill>
+                    <a:blip r:embed="rId10"/>
+                    <a:stretch>
+                      <a:fillRect/>
+                    </a:stretch>
+                  </pic:blipFill>
+                  <pic:spPr>
+                    <a:xfrm>
+                      <a:off x="0" y="0"/>
+                      <a:ext cx="5572903" cy="552527"/>
+                    </a:xfrm>
+                    <a:prstGeom prst="rect">
+                      <a:avLst/>
+                    </a:prstGeom>
+                  </pic:spPr>
+                </pic:pic>
+              </a:graphicData>
+            </a:graphic>
+          </wp:inline>
+        </w:drawing>
+      </w:r>
+    </w:p>
+    <w:p>
+      <w:pPr>
+        <w:pStyle w:val="Normal11"/>
+        <w:ind w:left="360" w:firstLine="0"/>
+        <w:rPr>
+          <w:rFonts w:ascii="Calibri" w:hAnsi="Calibri" w:cs="Calibri"/>
+          <w:kern w:val="0"/>
+          <w:lang w:val="en-US"/>
+          <w14:ligatures w14:val="none"/>
+        </w:rPr>
+      </w:pPr>
+    </w:p>
+    <w:p>
+      <w:pPr>
+        <w:pStyle w:val="Normal11"/>
+        <w:ind w:left="360" w:firstLine="0"/>
+        <w:rPr>
+          <w:rFonts w:ascii="Calibri" w:hAnsi="Calibri" w:cs="Calibri"/>
+          <w:kern w:val="0"/>
+          <w:lang w:val="en-US"/>
+          <w14:ligatures w14:val="none"/>
+        </w:rPr>
+      </w:pPr>
+      <w:r>
+        <w:rPr>
+          <w:rFonts w:ascii="Calibri" w:hAnsi="Calibri" w:cs="Calibri"/>
+          <w:kern w:val="0"/>
+          <w:lang w:val="en-US"/>
+          <w14:ligatures w14:val="none"/>
+        </w:rPr>
+        <w:t xml:space="preserve">This same model in </w:t>
+      </w:r>
+      <w:proofErr w:type="spellStart"/>
+      <w:r>
+        <w:rPr>
+          <w:rFonts w:ascii="Calibri" w:hAnsi="Calibri" w:cs="Calibri"/>
+          <w:kern w:val="0"/>
+          <w:lang w:val="en-US"/>
+          <w14:ligatures w14:val="none"/>
+        </w:rPr>
+        <w:t>pkl</w:t>
+      </w:r>
+      <w:proofErr w:type="spellEnd"/>
+      <w:r>
+        <w:rPr>
+          <w:rFonts w:ascii="Calibri" w:hAnsi="Calibri" w:cs="Calibri"/>
+          <w:kern w:val="0"/>
+          <w:lang w:val="en-US"/>
+          <w14:ligatures w14:val="none"/>
+        </w:rPr>
+        <w:t xml:space="preserve"> file is loaded in the flask API file to consume externally.</w:t>
+      </w:r>
+    </w:p>
+    <w:p>
+      <w:pPr>
+        <w:pStyle w:val="Normal11"/>
+        <w:ind w:left="360" w:firstLine="0"/>
+        <w:rPr>
+          <w:rFonts w:ascii="Calibri" w:hAnsi="Calibri" w:cs="Calibri"/>
+          <w:kern w:val="0"/>
+          <w:lang w:val="en-US"/>
+          <w14:ligatures w14:val="none"/>
+        </w:rPr>
+      </w:pPr>
+    </w:p>
+    <w:p>
+      <w:pPr>
+        <w:pStyle w:val="Normal11"/>
+        <w:ind w:left="360" w:firstLine="0"/>
+        <w:rPr>
+          <w:rFonts w:ascii="Calibri" w:hAnsi="Calibri" w:cs="Calibri"/>
+          <w:kern w:val="0"/>
+          <w:lang w:val="en-US"/>
+          <w14:ligatures w14:val="none"/>
+        </w:rPr>
+      </w:pPr>
+      <w:r>
+        <w:rPr>
+          <w:rFonts w:ascii="Calibri" w:hAnsi="Calibri" w:cs="Calibri"/>
+          <w:kern w:val="0"/>
+          <w:lang w:val="en-US"/>
+          <w14:ligatures w14:val="none"/>
+        </w:rPr>
+        <w:lastRenderedPageBreak/>
+        <w:drawing>
+          <wp:inline distT="0" distB="0" distL="0" distR="0" wp14:anchorId="4B69354C" wp14:editId="0254878A">
+            <wp:extent cx="5943600" cy="4337685"/>
+            <wp:effectExtent l="0" t="0" r="0" b="5715"/>
+            <wp:docPr id="493203004" name="Picture 1"/>
+            <wp:cNvGraphicFramePr>
+              <a:graphicFrameLocks xmlns:a="http://schemas.openxmlformats.org/drawingml/2006/main" noChangeAspect="1"/>
+            </wp:cNvGraphicFramePr>
+            <a:graphic xmlns:a="http://schemas.openxmlformats.org/drawingml/2006/main">
+              <a:graphicData uri="http://schemas.openxmlformats.org/drawingml/2006/picture">
+                <pic:pic xmlns:pic="http://schemas.openxmlformats.org/drawingml/2006/picture">
+                  <pic:nvPicPr>
+                    <pic:cNvPr id="493203004" name=""/>
+                    <pic:cNvPicPr/>
+                  </pic:nvPicPr>
+                  <pic:blipFill>
+                    <a:blip r:embed="rId11"/>
+                    <a:stretch>
+                      <a:fillRect/>
+                    </a:stretch>
+                  </pic:blipFill>
+                  <pic:spPr>
+                    <a:xfrm>
+                      <a:off x="0" y="0"/>
+                      <a:ext cx="5943600" cy="4337685"/>
+                    </a:xfrm>
+                    <a:prstGeom prst="rect">
+                      <a:avLst/>
+                    </a:prstGeom>
+                  </pic:spPr>
+                </pic:pic>
+              </a:graphicData>
+            </a:graphic>
+          </wp:inline>
+        </w:drawing>
+      </w:r>
+    </w:p>
+    <w:p>
+      <w:pPr>
+        <w:rPr>
+          <w:rFonts w:ascii="Calibri" w:hAnsi="Calibri" w:cs="Calibri"/>
+        </w:rPr>
+      </w:pPr>
+    </w:p>
+    <w:p>
+      <w:pPr>
+        <w:rPr>
+          <w:rFonts w:ascii="Calibri" w:hAnsi="Calibri" w:cs="Calibri"/>
+        </w:rPr>
+      </w:pPr>
+      <w:r>
+        <w:rPr>
+          <w:rFonts w:ascii="Calibri" w:hAnsi="Calibri" w:cs="Calibri"/>
+        </w:rPr>
+        <w:t>The flask API file is available in the location</w:t>
+      </w:r>
+    </w:p>
+    <w:p>
+      <w:pPr>
+        <w:rPr>
+          <w:rFonts w:ascii="Calibri" w:hAnsi="Calibri" w:cs="Calibri"/>
+        </w:rPr>
+      </w:pPr>
+      <w:hyperlink r:id="rId12" w:history="1">
+        <w:r>
+          <w:rPr>
+            <w:rStyle w:val="Hyperlink"/>
+            <w:rFonts w:ascii="Calibri" w:hAnsi="Calibri" w:cs="Calibri"/>
+          </w:rPr>
+          <w:t>https://github.com/biju123/MLopstest/blob/main/src/app.py</w:t>
+        </w:r>
+      </w:hyperlink>
+    </w:p>
+    <w:p>
+      <w:pPr>
+        <w:rPr>
+          <w:rFonts w:ascii="Calibri" w:hAnsi="Calibri" w:cs="Calibri"/>
+        </w:rPr>
+      </w:pPr>
+    </w:p>
+    <w:p>
+      <w:pPr>
+        <w:pStyle w:val="Normal11"/>
+        <w:numPr>
+          <w:ilvl w:val="0"/>
+          <w:numId w:val="1"/>
+        </w:numPr>
+        <w:rPr>
+          <w:rFonts w:ascii="Calibri" w:hAnsi="Calibri" w:cs="Calibri"/>
+          <w:b/>
+          <w:bCs/>
+          <w:sz w:val="32"/>
+          <w:szCs w:val="32"/>
+        </w:rPr>
+      </w:pPr>
+      <w:r>
+        <w:rPr>
+          <w:rFonts w:ascii="Calibri" w:hAnsi="Calibri" w:cs="Calibri"/>
+          <w:b/>
+          <w:bCs/>
+          <w:sz w:val="32"/>
+          <w:szCs w:val="32"/>
+        </w:rPr>
+        <w:t>Docker</w:t>
+      </w:r>
+    </w:p>
+    <w:p>
+      <w:pPr>
+        <w:pStyle w:val="Normal11"/>
+        <w:ind w:left="360" w:firstLine="0"/>
+        <w:rPr>
+          <w:rFonts w:ascii="Calibri" w:hAnsi="Calibri" w:cs="Calibri"/>
+          <w:kern w:val="0"/>
+          <w:lang w:val="en-US"/>
+          <w14:ligatures w14:val="none"/>
+        </w:rPr>
+      </w:pPr>
+      <w:r>
+        <w:rPr>
+          <w:rFonts w:ascii="Calibri" w:hAnsi="Calibri" w:cs="Calibri"/>
+          <w:kern w:val="0"/>
+          <w:lang w:val="en-US"/>
+          <w14:ligatures w14:val="none"/>
+        </w:rPr>
+        <w:t xml:space="preserve">The docker file definition which </w:t>
+      </w:r>
+      <w:proofErr w:type="gramStart"/>
+      <w:r>
+        <w:rPr>
+          <w:rFonts w:ascii="Calibri" w:hAnsi="Calibri" w:cs="Calibri"/>
+          <w:kern w:val="0"/>
+          <w:lang w:val="en-US"/>
+          <w14:ligatures w14:val="none"/>
+        </w:rPr>
+        <w:t>pack</w:t>
+      </w:r>
+      <w:proofErr w:type="gramEnd"/>
+      <w:r>
+        <w:rPr>
+          <w:rFonts w:ascii="Calibri" w:hAnsi="Calibri" w:cs="Calibri"/>
+          <w:kern w:val="0"/>
+          <w:lang w:val="en-US"/>
+          <w14:ligatures w14:val="none"/>
+        </w:rPr>
+        <w:t xml:space="preserve"> the </w:t>
+      </w:r>
+      <w:proofErr w:type="gramStart"/>
+      <w:r>
+        <w:rPr>
+          <w:rFonts w:ascii="Calibri" w:hAnsi="Calibri" w:cs="Calibri"/>
+          <w:kern w:val="0"/>
+          <w:lang w:val="en-US"/>
+          <w14:ligatures w14:val="none"/>
+        </w:rPr>
+        <w:t>model</w:t>
+      </w:r>
+      <w:proofErr w:type="gramEnd"/>
+      <w:r>
+        <w:rPr>
+          <w:rFonts w:ascii="Calibri" w:hAnsi="Calibri" w:cs="Calibri"/>
+          <w:kern w:val="0"/>
+          <w:lang w:val="en-US"/>
+          <w14:ligatures w14:val="none"/>
+        </w:rPr>
+        <w:t xml:space="preserve"> and the flask application is as follows</w:t>
+      </w:r>
+    </w:p>
+    <w:p>
+      <w:pPr>
+        <w:pStyle w:val="Normal11"/>
+        <w:ind w:left="360" w:firstLine="0"/>
+        <w:rPr>
+          <w:rFonts w:ascii="Calibri" w:hAnsi="Calibri" w:cs="Calibri"/>
+          <w:kern w:val="0"/>
+          <w:lang w:val="en-US"/>
+          <w14:ligatures w14:val="none"/>
+        </w:rPr>
+      </w:pPr>
+    </w:p>
+    <w:p>
+      <w:pPr>
+        <w:pStyle w:val="Normal11"/>
+        <w:ind w:left="360" w:firstLine="0"/>
+        <w:rPr>
+          <w:rFonts w:ascii="Calibri" w:hAnsi="Calibri" w:cs="Calibri"/>
+          <w:kern w:val="0"/>
+          <w:lang w:val="en-US"/>
+          <w14:ligatures w14:val="none"/>
+        </w:rPr>
+      </w:pPr>
+      <w:r>
+        <w:rPr>
+          <w:rFonts w:ascii="Calibri" w:hAnsi="Calibri" w:cs="Calibri"/>
+          <w:kern w:val="0"/>
+          <w:lang w:val="en-US"/>
+          <w14:ligatures w14:val="none"/>
+        </w:rPr>
+        <w:lastRenderedPageBreak/>
+        <w:drawing>
+          <wp:inline distT="0" distB="0" distL="0" distR="0" wp14:anchorId="35DD0A79" wp14:editId="00BFCD96">
+            <wp:extent cx="5563376" cy="3848637"/>
+            <wp:effectExtent l="0" t="0" r="0" b="0"/>
+            <wp:docPr id="1010455584" name="Picture 1" descr="A screen shot of a computer&#10;&#10;Description automatically generated"/>
+            <wp:cNvGraphicFramePr>
+              <a:graphicFrameLocks xmlns:a="http://schemas.openxmlformats.org/drawingml/2006/main" noChangeAspect="1"/>
+            </wp:cNvGraphicFramePr>
+            <a:graphic xmlns:a="http://schemas.openxmlformats.org/drawingml/2006/main">
+              <a:graphicData uri="http://schemas.openxmlformats.org/drawingml/2006/picture">
+                <pic:pic xmlns:pic="http://schemas.openxmlformats.org/drawingml/2006/picture">
+                  <pic:nvPicPr>
+                    <pic:cNvPr id="1010455584" name="Picture 1" descr="A screen shot of a computer&#10;&#10;Description automatically generated"/>
+                    <pic:cNvPicPr/>
+                  </pic:nvPicPr>
+                  <pic:blipFill>
+                    <a:blip r:embed="rId13"/>
+                    <a:stretch>
+                      <a:fillRect/>
+                    </a:stretch>
+                  </pic:blipFill>
+                  <pic:spPr>
+                    <a:xfrm>
+                      <a:off x="0" y="0"/>
+                      <a:ext cx="5563376" cy="3848637"/>
+                    </a:xfrm>
+                    <a:prstGeom prst="rect">
+                      <a:avLst/>
+                    </a:prstGeom>
+                  </pic:spPr>
+                </pic:pic>
+              </a:graphicData>
+            </a:graphic>
+          </wp:inline>
+        </w:drawing>
+      </w:r>
+    </w:p>
+    <w:p>
+      <w:pPr>
+        <w:pStyle w:val="Normal11"/>
+        <w:ind w:left="360" w:firstLine="0"/>
+        <w:rPr>
+          <w:rFonts w:ascii="Calibri" w:hAnsi="Calibri" w:cs="Calibri"/>
+          <w:kern w:val="0"/>
+          <w:lang w:val="en-US"/>
+          <w14:ligatures w14:val="none"/>
+        </w:rPr>
+      </w:pPr>
+    </w:p>
+    <w:p>
+      <w:pPr>
+        <w:pStyle w:val="Normal11"/>
+        <w:ind w:left="360" w:firstLine="0"/>
+        <w:rPr>
+          <w:rFonts w:ascii="Calibri" w:hAnsi="Calibri" w:cs="Calibri"/>
+          <w:kern w:val="0"/>
+          <w:lang w:val="en-US"/>
+          <w14:ligatures w14:val="none"/>
+        </w:rPr>
+      </w:pPr>
+      <w:r>
+        <w:rPr>
+          <w:rFonts w:ascii="Calibri" w:hAnsi="Calibri" w:cs="Calibri"/>
+          <w:kern w:val="0"/>
+          <w:lang w:val="en-US"/>
+          <w14:ligatures w14:val="none"/>
+        </w:rPr>
+        <w:t xml:space="preserve">Once the docker file is executed by the </w:t>
+      </w:r>
+      <w:proofErr w:type="spellStart"/>
+      <w:r>
+        <w:rPr>
+          <w:rFonts w:ascii="Calibri" w:hAnsi="Calibri" w:cs="Calibri"/>
+          <w:kern w:val="0"/>
+          <w:lang w:val="en-US"/>
+          <w14:ligatures w14:val="none"/>
+        </w:rPr>
+        <w:t>github</w:t>
+      </w:r>
+      <w:proofErr w:type="spellEnd"/>
+      <w:r>
+        <w:rPr>
+          <w:rFonts w:ascii="Calibri" w:hAnsi="Calibri" w:cs="Calibri"/>
+          <w:kern w:val="0"/>
+          <w:lang w:val="en-US"/>
+          <w14:ligatures w14:val="none"/>
+        </w:rPr>
+        <w:t xml:space="preserve"> action, image of the application will be created and pushed to </w:t>
+      </w:r>
+      <w:proofErr w:type="spellStart"/>
+      <w:r>
+        <w:rPr>
+          <w:rFonts w:ascii="Calibri" w:hAnsi="Calibri" w:cs="Calibri"/>
+          <w:kern w:val="0"/>
+          <w:lang w:val="en-US"/>
+          <w14:ligatures w14:val="none"/>
+        </w:rPr>
+        <w:t>dockerhub</w:t>
+      </w:r>
+      <w:proofErr w:type="spellEnd"/>
+      <w:r>
+        <w:rPr>
+          <w:rFonts w:ascii="Calibri" w:hAnsi="Calibri" w:cs="Calibri"/>
+          <w:kern w:val="0"/>
+          <w:lang w:val="en-US"/>
+          <w14:ligatures w14:val="none"/>
+        </w:rPr>
+        <w:t>.</w:t>
+      </w:r>
+    </w:p>
+    <w:p>
+      <w:pPr>
+        <w:pStyle w:val="Normal11"/>
+        <w:ind w:left="360" w:firstLine="0"/>
+        <w:rPr>
+          <w:rFonts w:ascii="Calibri" w:hAnsi="Calibri" w:cs="Calibri"/>
+          <w:kern w:val="0"/>
+          <w:lang w:val="en-US"/>
+          <w14:ligatures w14:val="none"/>
+        </w:rPr>
+      </w:pPr>
+    </w:p>
+    <w:p>
+      <w:pPr>
+        <w:pStyle w:val="Normal11"/>
+        <w:ind w:left="360" w:firstLine="0"/>
+        <w:rPr>
+          <w:rFonts w:ascii="Calibri" w:hAnsi="Calibri" w:cs="Calibri"/>
+          <w:kern w:val="0"/>
+          <w:lang w:val="en-US"/>
+          <w14:ligatures w14:val="none"/>
+        </w:rPr>
+      </w:pPr>
+      <w:r>
+        <w:rPr>
+          <w:rFonts w:ascii="Calibri" w:hAnsi="Calibri" w:cs="Calibri"/>
+          <w:noProof/>
+          <w:kern w:val="0"/>
+          <w:lang w:val="en-US"/>
+          <w14:ligatures w14:val="none"/>
+        </w:rPr>
+        <w:drawing>
+          <wp:inline distT="0" distB="0" distL="0" distR="0" wp14:anchorId="315FF259" wp14:editId="2CA4DD10">
+            <wp:extent cx="5943600" cy="2856865"/>
+            <wp:effectExtent l="0" t="0" r="0" b="635"/>
+            <wp:docPr id="307565626" name="Picture 1" descr="A screenshot of a computer&#10;&#10;Description automatically generated"/>
+            <wp:cNvGraphicFramePr>
+              <a:graphicFrameLocks xmlns:a="http://schemas.openxmlformats.org/drawingml/2006/main" noChangeAspect="1"/>
+            </wp:cNvGraphicFramePr>
+            <a:graphic xmlns:a="http://schemas.openxmlformats.org/drawingml/2006/main">
+              <a:graphicData uri="http://schemas.openxmlformats.org/drawingml/2006/picture">
+                <pic:pic xmlns:pic="http://schemas.openxmlformats.org/drawingml/2006/picture">
+                  <pic:nvPicPr>
+                    <pic:cNvPr id="307565626" name="Picture 1" descr="A screenshot of a computer&#10;&#10;Description automatically generated"/>
+                    <pic:cNvPicPr/>
+                  </pic:nvPicPr>
+                  <pic:blipFill>
+                    <a:blip r:embed="rId14">
+                      <a:extLst>
+                        <a:ext uri="{28A0092B-C50C-407E-A947-70E740481C1C}">
+                          <a14:useLocalDpi xmlns:a14="http://schemas.microsoft.com/office/drawing/2010/main" val="0"/>
+                        </a:ext>
+                      </a:extLst>
+                    </a:blip>
+                    <a:stretch>
+                      <a:fillRect/>
+                    </a:stretch>
+                  </pic:blipFill>
+                  <pic:spPr>
+                    <a:xfrm>
+                      <a:off x="0" y="0"/>
+                      <a:ext cx="5943600" cy="2856865"/>
+                    </a:xfrm>
+                    <a:prstGeom prst="rect">
+                      <a:avLst/>
+                    </a:prstGeom>
+                  </pic:spPr>
+                </pic:pic>
+              </a:graphicData>
+            </a:graphic>
+          </wp:inline>
+        </w:drawing>
+      </w:r>
+    </w:p>
+    <w:p>
+      <w:pPr>
+        <w:pStyle w:val="Normal11"/>
+        <w:ind w:left="360" w:firstLine="0"/>
+        <w:rPr>
+          <w:rFonts w:ascii="Calibri" w:hAnsi="Calibri" w:cs="Calibri"/>
+          <w:kern w:val="0"/>
+          <w:lang w:val="en-US"/>
+          <w14:ligatures w14:val="none"/>
+        </w:rPr>
+      </w:pPr>
+    </w:p>
+    <w:p>
+      <w:pPr>
+        <w:pStyle w:val="Normal11"/>
+        <w:ind w:left="360" w:firstLine="0"/>
+        <w:rPr>
+          <w:rFonts w:ascii="Calibri" w:hAnsi="Calibri" w:cs="Calibri"/>
+          <w:kern w:val="0"/>
+          <w:lang w:val="en-US"/>
+          <w14:ligatures w14:val="none"/>
+        </w:rPr>
+      </w:pPr>
+    </w:p>
+    <w:p>
+      <w:pPr>
+        <w:pStyle w:val="Normal11"/>
+        <w:ind w:left="360" w:firstLine="0"/>
+        <w:rPr>
+          <w:rFonts w:ascii="Calibri" w:hAnsi="Calibri" w:cs="Calibri"/>
+          <w:kern w:val="0"/>
+          <w:lang w:val="en-US"/>
+          <w14:ligatures w14:val="none"/>
+        </w:rPr>
+      </w:pPr>
+      <w:r>
+        <w:rPr>
+          <w:rFonts w:ascii="Calibri" w:hAnsi="Calibri" w:cs="Calibri"/>
+          <w:kern w:val="0"/>
+          <w:lang w:val="en-US"/>
+          <w14:ligatures w14:val="none"/>
+        </w:rPr>
+        <w:lastRenderedPageBreak/>
+        <w:drawing>
+          <wp:inline distT="0" distB="0" distL="0" distR="0" wp14:anchorId="78AE0943" wp14:editId="6F06578E">
+            <wp:extent cx="5943600" cy="1645285"/>
+            <wp:effectExtent l="0" t="0" r="0" b="0"/>
+            <wp:docPr id="1548873314" name="Picture 1" descr="A screenshot of a computer&#10;&#10;Description automatically generated"/>
+            <wp:cNvGraphicFramePr>
+              <a:graphicFrameLocks xmlns:a="http://schemas.openxmlformats.org/drawingml/2006/main" noChangeAspect="1"/>
+            </wp:cNvGraphicFramePr>
+            <a:graphic xmlns:a="http://schemas.openxmlformats.org/drawingml/2006/main">
+              <a:graphicData uri="http://schemas.openxmlformats.org/drawingml/2006/picture">
+                <pic:pic xmlns:pic="http://schemas.openxmlformats.org/drawingml/2006/picture">
+                  <pic:nvPicPr>
+                    <pic:cNvPr id="1548873314" name="Picture 1" descr="A screenshot of a computer&#10;&#10;Description automatically generated"/>
+                    <pic:cNvPicPr/>
+                  </pic:nvPicPr>
+                  <pic:blipFill>
+                    <a:blip r:embed="rId15"/>
+                    <a:stretch>
+                      <a:fillRect/>
+                    </a:stretch>
+                  </pic:blipFill>
+                  <pic:spPr>
+                    <a:xfrm>
+                      <a:off x="0" y="0"/>
+                      <a:ext cx="5943600" cy="1645285"/>
+                    </a:xfrm>
+                    <a:prstGeom prst="rect">
+                      <a:avLst/>
+                    </a:prstGeom>
+                  </pic:spPr>
+                </pic:pic>
+              </a:graphicData>
+            </a:graphic>
+          </wp:inline>
+        </w:drawing>
+      </w:r>
+    </w:p>
+    <w:p>
+      <w:pPr>
+        <w:pStyle w:val="Normal11"/>
+        <w:ind w:left="360" w:firstLine="0"/>
+        <w:rPr>
+          <w:rFonts w:ascii="Calibri" w:hAnsi="Calibri" w:cs="Calibri"/>
+          <w:kern w:val="0"/>
+          <w:lang w:val="en-US"/>
+          <w14:ligatures w14:val="none"/>
+        </w:rPr>
+      </w:pPr>
+    </w:p>
+    <w:p>
+      <w:pPr>
+        <w:pStyle w:val="Normal11"/>
+        <w:ind w:left="360" w:firstLine="0"/>
+        <w:rPr>
+          <w:rFonts w:ascii="Calibri" w:hAnsi="Calibri" w:cs="Calibri"/>
+          <w:kern w:val="0"/>
+          <w:lang w:val="en-US"/>
+          <w14:ligatures w14:val="none"/>
+        </w:rPr>
+      </w:pPr>
+    </w:p>
+    <w:p>
+      <w:pPr>
+        <w:pStyle w:val="Normal11"/>
+        <w:ind w:left="360" w:firstLine="0"/>
+        <w:rPr>
+          <w:rFonts w:ascii="Calibri" w:hAnsi="Calibri" w:cs="Calibri"/>
+          <w:b/>
+          <w:bCs/>
+          <w:sz w:val="32"/>
+          <w:szCs w:val="32"/>
         </w:rPr>
       </w:pPr>
     </w:p>
@@ -1201,6 +2659,95 @@
     </w:lvl>
   </w:abstractNum>
   <w:abstractNum w:abstractNumId="2" w15:restartNumberingAfterBreak="0">
+    <w:nsid w:val="247F4232"/>
+    <w:multiLevelType w:val="hybridMultilevel"/>
+    <w:tmpl w:val="8F06514A"/>
+    <w:lvl w:ilvl="0" w:tplc="04090001">
+      <w:start w:val="1"/>
+      <w:numFmt w:val="bullet"/>
+      <w:lvlText w:val=""/>
+      <w:lvlJc w:val="left"/>
+      <w:pPr>
+        <w:ind w:left="360" w:hanging="360"/>
+      </w:pPr>
+      <w:rPr>
+        <w:rFonts w:ascii="Symbol" w:hAnsi="Symbol" w:hint="default"/>
+      </w:rPr>
+    </w:lvl>
+    <w:lvl w:ilvl="1" w:tplc="FFFFFFFF" w:tentative="1">
+      <w:start w:val="1"/>
+      <w:numFmt w:val="lowerLetter"/>
+      <w:lvlText w:val="%2."/>
+      <w:lvlJc w:val="left"/>
+      <w:pPr>
+        <w:ind w:left="1080" w:hanging="360"/>
+      </w:pPr>
+    </w:lvl>
+    <w:lvl w:ilvl="2" w:tplc="FFFFFFFF" w:tentative="1">
+      <w:start w:val="1"/>
+      <w:numFmt w:val="lowerRoman"/>
+      <w:lvlText w:val="%3."/>
+      <w:lvlJc w:val="right"/>
+      <w:pPr>
+        <w:ind w:left="1800" w:hanging="180"/>
+      </w:pPr>
+    </w:lvl>
+    <w:lvl w:ilvl="3" w:tplc="FFFFFFFF" w:tentative="1">
+      <w:start w:val="1"/>
+      <w:numFmt w:val="decimal"/>
+      <w:lvlText w:val="%4."/>
+      <w:lvlJc w:val="left"/>
+      <w:pPr>
+        <w:ind w:left="2520" w:hanging="360"/>
+      </w:pPr>
+    </w:lvl>
+    <w:lvl w:ilvl="4" w:tplc="FFFFFFFF" w:tentative="1">
+      <w:start w:val="1"/>
+      <w:numFmt w:val="lowerLetter"/>
+      <w:lvlText w:val="%5."/>
+      <w:lvlJc w:val="left"/>
+      <w:pPr>
+        <w:ind w:left="3240" w:hanging="360"/>
+      </w:pPr>
+    </w:lvl>
+    <w:lvl w:ilvl="5" w:tplc="FFFFFFFF" w:tentative="1">
+      <w:start w:val="1"/>
+      <w:numFmt w:val="lowerRoman"/>
+      <w:lvlText w:val="%6."/>
+      <w:lvlJc w:val="right"/>
+      <w:pPr>
+        <w:ind w:left="3960" w:hanging="180"/>
+      </w:pPr>
+    </w:lvl>
+    <w:lvl w:ilvl="6" w:tplc="FFFFFFFF" w:tentative="1">
+      <w:start w:val="1"/>
+      <w:numFmt w:val="decimal"/>
+      <w:lvlText w:val="%7."/>
+      <w:lvlJc w:val="left"/>
+      <w:pPr>
+        <w:ind w:left="4680" w:hanging="360"/>
+      </w:pPr>
+    </w:lvl>
+    <w:lvl w:ilvl="7" w:tplc="FFFFFFFF" w:tentative="1">
+      <w:start w:val="1"/>
+      <w:numFmt w:val="lowerLetter"/>
+      <w:lvlText w:val="%8."/>
+      <w:lvlJc w:val="left"/>
+      <w:pPr>
+        <w:ind w:left="5400" w:hanging="360"/>
+      </w:pPr>
+    </w:lvl>
+    <w:lvl w:ilvl="8" w:tplc="FFFFFFFF" w:tentative="1">
+      <w:start w:val="1"/>
+      <w:numFmt w:val="lowerRoman"/>
+      <w:lvlText w:val="%9."/>
+      <w:lvlJc w:val="right"/>
+      <w:pPr>
+        <w:ind w:left="6120" w:hanging="180"/>
+      </w:pPr>
+    </w:lvl>
+  </w:abstractNum>
+  <w:abstractNum w:abstractNumId="3" w15:restartNumberingAfterBreak="0">
     <w:nsid w:val="62744D09"/>
     <w:multiLevelType w:val="hybridMultilevel"/>
     <w:tmpl w:val="1B6A072A"/>
@@ -1313,10 +2860,10 @@
       </w:rPr>
     </w:lvl>
   </w:abstractNum>
-  <w:abstractNum w:abstractNumId="3" w15:restartNumberingAfterBreak="0">
+  <w:abstractNum w:abstractNumId="4" w15:restartNumberingAfterBreak="0">
     <w:nsid w:val="6C555200"/>
     <w:multiLevelType w:val="hybridMultilevel"/>
-    <w:tmpl w:val="FF900568"/>
+    <w:tmpl w:val="7730E364"/>
     <w:lvl w:ilvl="0" w:tplc="0409000F">
       <w:start w:val="1"/>
       <w:numFmt w:val="decimal"/>
@@ -1403,7 +2950,7 @@
     </w:lvl>
   </w:abstractNum>
   <w:num w:numId="1" w16cid:durableId="339476577">
-    <w:abstractNumId w:val="3"/>
+    <w:abstractNumId w:val="4"/>
   </w:num>
   <w:num w:numId="2" w16cid:durableId="1618173488">
     <w:abstractNumId w:val="0"/>
@@ -1412,6 +2959,9 @@
     <w:abstractNumId w:val="1"/>
   </w:num>
   <w:num w:numId="4" w16cid:durableId="1220479969">
+    <w:abstractNumId w:val="3"/>
+  </w:num>
+  <w:num w:numId="5" w16cid:durableId="839586995">
     <w:abstractNumId w:val="2"/>
   </w:num>
 </w:numbering>
@@ -2354,6 +3904,29 @@
       <w14:ligatures w14:val="standardContextual"/>
     </w:rPr>
   </w:style>
+  <w:style w:type="character" w:styleId="Hyperlink">
+    <w:name w:val="Hyperlink"/>
+    <w:basedOn w:val="DefaultParagraphFont"/>
+    <w:uiPriority w:val="99"/>
+    <w:unhideWhenUsed/>
+    <w:rsid w:val="00A80BF3"/>
+    <w:rPr>
+      <w:color w:val="467886" w:themeColor="hyperlink"/>
+      <w:u w:val="single"/>
+    </w:rPr>
+  </w:style>
+  <w:style w:type="character" w:styleId="UnresolvedMention">
+    <w:name w:val="Unresolved Mention"/>
+    <w:basedOn w:val="DefaultParagraphFont"/>
+    <w:uiPriority w:val="99"/>
+    <w:semiHidden/>
+    <w:unhideWhenUsed/>
+    <w:rsid w:val="00A80BF3"/>
+    <w:rPr>
+      <w:color w:val="605E5C"/>
+      <w:shd w:val="clear" w:color="auto" w:fill="E1DFDD"/>
+    </w:rPr>
+  </w:style>
 </w:styles>
 </file>
 

</xml_diff>